<commit_message>
Avance de presentacion final
inicio de la presentacion final
</commit_message>
<xml_diff>
--- a/Matriz_RACI_Proyecto_Final.docx
+++ b/Matriz_RACI_Proyecto_Final.docx
@@ -1,6 +1,6 @@
 
 <file path=word/document.xml><?xml version="1.0" encoding="utf-8"?>
-<w:document xmlns:wpc="http://schemas.microsoft.com/office/word/2010/wordprocessingCanvas" xmlns:mc="http://schemas.openxmlformats.org/markup-compatibility/2006" xmlns:o="urn:schemas-microsoft-com:office:office" xmlns:r="http://schemas.openxmlformats.org/officeDocument/2006/relationships" xmlns:m="http://schemas.openxmlformats.org/officeDocument/2006/math" xmlns:v="urn:schemas-microsoft-com:vml" xmlns:wp14="http://schemas.microsoft.com/office/word/2010/wordprocessingDrawing" xmlns:wp="http://schemas.openxmlformats.org/drawingml/2006/wordprocessingDrawing" xmlns:w10="urn:schemas-microsoft-com:office:word" xmlns:w="http://schemas.openxmlformats.org/wordprocessingml/2006/main" xmlns:w14="http://schemas.microsoft.com/office/word/2010/wordml" xmlns:w15="http://schemas.microsoft.com/office/word/2012/wordml" xmlns:wpg="http://schemas.microsoft.com/office/word/2010/wordprocessingGroup" xmlns:wpi="http://schemas.microsoft.com/office/word/2010/wordprocessingInk" xmlns:wne="http://schemas.microsoft.com/office/word/2006/wordml" xmlns:wps="http://schemas.microsoft.com/office/word/2010/wordprocessingShape" mc:Ignorable="w14 w15 wp14">
+<w:document xmlns:wpc="http://schemas.microsoft.com/office/word/2010/wordprocessingCanvas" xmlns:cx="http://schemas.microsoft.com/office/drawing/2014/chartex" xmlns:mc="http://schemas.openxmlformats.org/markup-compatibility/2006" xmlns:o="urn:schemas-microsoft-com:office:office" xmlns:r="http://schemas.openxmlformats.org/officeDocument/2006/relationships" xmlns:m="http://schemas.openxmlformats.org/officeDocument/2006/math" xmlns:v="urn:schemas-microsoft-com:vml" xmlns:wp14="http://schemas.microsoft.com/office/word/2010/wordprocessingDrawing" xmlns:wp="http://schemas.openxmlformats.org/drawingml/2006/wordprocessingDrawing" xmlns:w10="urn:schemas-microsoft-com:office:word" xmlns:w="http://schemas.openxmlformats.org/wordprocessingml/2006/main" xmlns:w14="http://schemas.microsoft.com/office/word/2010/wordml" xmlns:w15="http://schemas.microsoft.com/office/word/2012/wordml" xmlns:w16se="http://schemas.microsoft.com/office/word/2015/wordml/symex" xmlns:wpg="http://schemas.microsoft.com/office/word/2010/wordprocessingGroup" xmlns:wpi="http://schemas.microsoft.com/office/word/2010/wordprocessingInk" xmlns:wne="http://schemas.microsoft.com/office/word/2006/wordml" xmlns:wps="http://schemas.microsoft.com/office/word/2010/wordprocessingShape" mc:Ignorable="w14 w15 w16se wp14">
   <w:body>
     <w:p>
       <w:pPr>
@@ -42,7 +42,7 @@
       <w:r>
         <w:rPr>
           <w:noProof/>
-          <w:lang w:val="en-US"/>
+          <w:lang w:eastAsia="es-MX"/>
         </w:rPr>
         <w:drawing>
           <wp:inline distT="0" distB="0" distL="0" distR="0">
@@ -294,6 +294,549 @@
       <w:pPr>
         <w:jc w:val="center"/>
         <w:rPr>
+          <w:rFonts w:ascii="Arial" w:eastAsia="Arial" w:hAnsi="Arial" w:cs="Arial"/>
+          <w:sz w:val="32"/>
+          <w:szCs w:val="32"/>
+        </w:rPr>
+      </w:pPr>
+    </w:p>
+    <w:p>
+      <w:pPr>
+        <w:jc w:val="center"/>
+        <w:rPr>
+          <w:rFonts w:ascii="Arial" w:eastAsia="Arial" w:hAnsi="Arial" w:cs="Arial"/>
+          <w:sz w:val="32"/>
+          <w:szCs w:val="32"/>
+        </w:rPr>
+      </w:pPr>
+    </w:p>
+    <w:p>
+      <w:pPr>
+        <w:jc w:val="center"/>
+        <w:rPr>
+          <w:rFonts w:ascii="Arial" w:eastAsia="Arial" w:hAnsi="Arial" w:cs="Arial"/>
+          <w:sz w:val="32"/>
+          <w:szCs w:val="32"/>
+        </w:rPr>
+      </w:pPr>
+    </w:p>
+    <w:p>
+      <w:pPr>
+        <w:jc w:val="center"/>
+        <w:rPr>
+          <w:rFonts w:ascii="Arial" w:eastAsia="Arial" w:hAnsi="Arial" w:cs="Arial"/>
+          <w:sz w:val="32"/>
+          <w:szCs w:val="32"/>
+        </w:rPr>
+      </w:pPr>
+    </w:p>
+    <w:p>
+      <w:pPr>
+        <w:jc w:val="center"/>
+        <w:rPr>
+          <w:rFonts w:ascii="Arial" w:eastAsia="Arial" w:hAnsi="Arial" w:cs="Arial"/>
+          <w:sz w:val="32"/>
+          <w:szCs w:val="32"/>
+        </w:rPr>
+      </w:pPr>
+    </w:p>
+    <w:p/>
+    <w:p>
+      <w:pPr>
+        <w:jc w:val="center"/>
+        <w:rPr>
+          <w:sz w:val="36"/>
+          <w:szCs w:val="36"/>
+        </w:rPr>
+      </w:pPr>
+      <w:r>
+        <w:rPr>
+          <w:rFonts w:ascii="Arial" w:eastAsia="Arial" w:hAnsi="Arial" w:cs="Arial"/>
+          <w:sz w:val="36"/>
+          <w:szCs w:val="36"/>
+        </w:rPr>
+        <w:lastRenderedPageBreak/>
+        <w:t>Historial</w:t>
+      </w:r>
+    </w:p>
+    <w:p>
+      <w:pPr>
+        <w:rPr>
+          <w:rFonts w:ascii="Arial" w:eastAsia="Arial" w:hAnsi="Arial" w:cs="Arial"/>
+        </w:rPr>
+      </w:pPr>
+    </w:p>
+    <w:tbl>
+      <w:tblPr>
+        <w:tblStyle w:val="Tablaconcuadrcula"/>
+        <w:tblW w:w="0" w:type="auto"/>
+        <w:tblInd w:w="720" w:type="dxa"/>
+        <w:tblLook w:val="04A0" w:firstRow="1" w:lastRow="0" w:firstColumn="1" w:lastColumn="0" w:noHBand="0" w:noVBand="1"/>
+      </w:tblPr>
+      <w:tblGrid>
+        <w:gridCol w:w="2069"/>
+        <w:gridCol w:w="1288"/>
+        <w:gridCol w:w="2854"/>
+        <w:gridCol w:w="2123"/>
+      </w:tblGrid>
+      <w:tr>
+        <w:tc>
+          <w:tcPr>
+            <w:tcW w:w="2069" w:type="dxa"/>
+            <w:shd w:val="clear" w:color="auto" w:fill="C00000"/>
+          </w:tcPr>
+          <w:p>
+            <w:pPr>
+              <w:pStyle w:val="Sinespaciado"/>
+              <w:pBdr>
+                <w:top w:val="none" w:sz="0" w:space="0" w:color="auto"/>
+                <w:left w:val="none" w:sz="0" w:space="0" w:color="auto"/>
+                <w:bottom w:val="none" w:sz="0" w:space="0" w:color="auto"/>
+                <w:right w:val="none" w:sz="0" w:space="0" w:color="auto"/>
+                <w:between w:val="none" w:sz="0" w:space="0" w:color="auto"/>
+              </w:pBdr>
+              <w:jc w:val="center"/>
+              <w:rPr>
+                <w:rFonts w:ascii="Arial" w:hAnsi="Arial" w:cs="Arial"/>
+                <w:color w:val="FFFFFF" w:themeColor="background1"/>
+                <w:sz w:val="24"/>
+                <w:szCs w:val="24"/>
+              </w:rPr>
+            </w:pPr>
+            <w:r>
+              <w:rPr>
+                <w:rFonts w:ascii="Arial" w:hAnsi="Arial" w:cs="Arial"/>
+                <w:color w:val="FFFFFF" w:themeColor="background1"/>
+                <w:sz w:val="24"/>
+                <w:szCs w:val="24"/>
+              </w:rPr>
+              <w:t>Autor</w:t>
+            </w:r>
+          </w:p>
+        </w:tc>
+        <w:tc>
+          <w:tcPr>
+            <w:tcW w:w="1288" w:type="dxa"/>
+            <w:shd w:val="clear" w:color="auto" w:fill="C00000"/>
+          </w:tcPr>
+          <w:p>
+            <w:pPr>
+              <w:pStyle w:val="Sinespaciado"/>
+              <w:pBdr>
+                <w:top w:val="none" w:sz="0" w:space="0" w:color="auto"/>
+                <w:left w:val="none" w:sz="0" w:space="0" w:color="auto"/>
+                <w:bottom w:val="none" w:sz="0" w:space="0" w:color="auto"/>
+                <w:right w:val="none" w:sz="0" w:space="0" w:color="auto"/>
+                <w:between w:val="none" w:sz="0" w:space="0" w:color="auto"/>
+              </w:pBdr>
+              <w:jc w:val="center"/>
+              <w:rPr>
+                <w:rFonts w:ascii="Arial" w:hAnsi="Arial" w:cs="Arial"/>
+                <w:color w:val="FFFFFF" w:themeColor="background1"/>
+                <w:sz w:val="24"/>
+                <w:szCs w:val="24"/>
+              </w:rPr>
+            </w:pPr>
+            <w:r>
+              <w:rPr>
+                <w:rFonts w:ascii="Arial" w:hAnsi="Arial" w:cs="Arial"/>
+                <w:color w:val="FFFFFF" w:themeColor="background1"/>
+                <w:sz w:val="24"/>
+                <w:szCs w:val="24"/>
+              </w:rPr>
+              <w:t>Versión</w:t>
+            </w:r>
+          </w:p>
+        </w:tc>
+        <w:tc>
+          <w:tcPr>
+            <w:tcW w:w="2854" w:type="dxa"/>
+            <w:shd w:val="clear" w:color="auto" w:fill="C00000"/>
+          </w:tcPr>
+          <w:p>
+            <w:pPr>
+              <w:pStyle w:val="Sinespaciado"/>
+              <w:pBdr>
+                <w:top w:val="none" w:sz="0" w:space="0" w:color="auto"/>
+                <w:left w:val="none" w:sz="0" w:space="0" w:color="auto"/>
+                <w:bottom w:val="none" w:sz="0" w:space="0" w:color="auto"/>
+                <w:right w:val="none" w:sz="0" w:space="0" w:color="auto"/>
+                <w:between w:val="none" w:sz="0" w:space="0" w:color="auto"/>
+              </w:pBdr>
+              <w:jc w:val="center"/>
+              <w:rPr>
+                <w:rFonts w:ascii="Arial" w:hAnsi="Arial" w:cs="Arial"/>
+                <w:color w:val="FFFFFF" w:themeColor="background1"/>
+                <w:sz w:val="24"/>
+                <w:szCs w:val="24"/>
+              </w:rPr>
+            </w:pPr>
+            <w:r>
+              <w:rPr>
+                <w:rFonts w:ascii="Arial" w:hAnsi="Arial" w:cs="Arial"/>
+                <w:color w:val="FFFFFF" w:themeColor="background1"/>
+                <w:sz w:val="24"/>
+                <w:szCs w:val="24"/>
+              </w:rPr>
+              <w:t>Acción</w:t>
+            </w:r>
+          </w:p>
+        </w:tc>
+        <w:tc>
+          <w:tcPr>
+            <w:tcW w:w="2123" w:type="dxa"/>
+            <w:shd w:val="clear" w:color="auto" w:fill="C00000"/>
+          </w:tcPr>
+          <w:p>
+            <w:pPr>
+              <w:pStyle w:val="Sinespaciado"/>
+              <w:pBdr>
+                <w:top w:val="none" w:sz="0" w:space="0" w:color="auto"/>
+                <w:left w:val="none" w:sz="0" w:space="0" w:color="auto"/>
+                <w:bottom w:val="none" w:sz="0" w:space="0" w:color="auto"/>
+                <w:right w:val="none" w:sz="0" w:space="0" w:color="auto"/>
+                <w:between w:val="none" w:sz="0" w:space="0" w:color="auto"/>
+              </w:pBdr>
+              <w:jc w:val="center"/>
+              <w:rPr>
+                <w:rFonts w:ascii="Arial" w:hAnsi="Arial" w:cs="Arial"/>
+                <w:color w:val="FFFFFF" w:themeColor="background1"/>
+                <w:sz w:val="24"/>
+                <w:szCs w:val="24"/>
+              </w:rPr>
+            </w:pPr>
+            <w:r>
+              <w:rPr>
+                <w:rFonts w:ascii="Arial" w:hAnsi="Arial" w:cs="Arial"/>
+                <w:color w:val="FFFFFF" w:themeColor="background1"/>
+                <w:sz w:val="24"/>
+                <w:szCs w:val="24"/>
+              </w:rPr>
+              <w:t>Fecha</w:t>
+            </w:r>
+          </w:p>
+        </w:tc>
+      </w:tr>
+      <w:tr>
+        <w:tc>
+          <w:tcPr>
+            <w:tcW w:w="2069" w:type="dxa"/>
+          </w:tcPr>
+          <w:p>
+            <w:pPr>
+              <w:pStyle w:val="Sinespaciado"/>
+              <w:pBdr>
+                <w:top w:val="none" w:sz="0" w:space="0" w:color="auto"/>
+                <w:left w:val="none" w:sz="0" w:space="0" w:color="auto"/>
+                <w:bottom w:val="none" w:sz="0" w:space="0" w:color="auto"/>
+                <w:right w:val="none" w:sz="0" w:space="0" w:color="auto"/>
+                <w:between w:val="none" w:sz="0" w:space="0" w:color="auto"/>
+              </w:pBdr>
+              <w:jc w:val="center"/>
+              <w:rPr>
+                <w:rFonts w:ascii="Arial" w:hAnsi="Arial" w:cs="Arial"/>
+                <w:sz w:val="24"/>
+                <w:szCs w:val="24"/>
+              </w:rPr>
+            </w:pPr>
+            <w:r>
+              <w:rPr>
+                <w:rFonts w:ascii="Arial" w:hAnsi="Arial" w:cs="Arial"/>
+                <w:sz w:val="24"/>
+                <w:szCs w:val="24"/>
+              </w:rPr>
+              <w:t>Issac Jiménez</w:t>
+            </w:r>
+          </w:p>
+        </w:tc>
+        <w:tc>
+          <w:tcPr>
+            <w:tcW w:w="1288" w:type="dxa"/>
+          </w:tcPr>
+          <w:p>
+            <w:pPr>
+              <w:pStyle w:val="Sinespaciado"/>
+              <w:pBdr>
+                <w:top w:val="none" w:sz="0" w:space="0" w:color="auto"/>
+                <w:left w:val="none" w:sz="0" w:space="0" w:color="auto"/>
+                <w:bottom w:val="none" w:sz="0" w:space="0" w:color="auto"/>
+                <w:right w:val="none" w:sz="0" w:space="0" w:color="auto"/>
+                <w:between w:val="none" w:sz="0" w:space="0" w:color="auto"/>
+              </w:pBdr>
+              <w:jc w:val="center"/>
+              <w:rPr>
+                <w:rFonts w:ascii="Arial" w:hAnsi="Arial" w:cs="Arial"/>
+                <w:sz w:val="24"/>
+                <w:szCs w:val="24"/>
+              </w:rPr>
+            </w:pPr>
+            <w:r>
+              <w:rPr>
+                <w:rFonts w:ascii="Arial" w:hAnsi="Arial" w:cs="Arial"/>
+                <w:sz w:val="24"/>
+                <w:szCs w:val="24"/>
+              </w:rPr>
+              <w:t>1.0</w:t>
+            </w:r>
+          </w:p>
+        </w:tc>
+        <w:tc>
+          <w:tcPr>
+            <w:tcW w:w="2854" w:type="dxa"/>
+          </w:tcPr>
+          <w:p>
+            <w:pPr>
+              <w:pStyle w:val="Sinespaciado"/>
+              <w:pBdr>
+                <w:top w:val="none" w:sz="0" w:space="0" w:color="auto"/>
+                <w:left w:val="none" w:sz="0" w:space="0" w:color="auto"/>
+                <w:bottom w:val="none" w:sz="0" w:space="0" w:color="auto"/>
+                <w:right w:val="none" w:sz="0" w:space="0" w:color="auto"/>
+                <w:between w:val="none" w:sz="0" w:space="0" w:color="auto"/>
+              </w:pBdr>
+              <w:jc w:val="center"/>
+              <w:rPr>
+                <w:rFonts w:ascii="Arial" w:hAnsi="Arial" w:cs="Arial"/>
+                <w:sz w:val="24"/>
+                <w:szCs w:val="24"/>
+              </w:rPr>
+            </w:pPr>
+            <w:r>
+              <w:rPr>
+                <w:rFonts w:ascii="Arial" w:hAnsi="Arial" w:cs="Arial"/>
+                <w:sz w:val="24"/>
+                <w:szCs w:val="24"/>
+              </w:rPr>
+              <w:t>Versión Inicial</w:t>
+            </w:r>
+          </w:p>
+        </w:tc>
+        <w:tc>
+          <w:tcPr>
+            <w:tcW w:w="2123" w:type="dxa"/>
+          </w:tcPr>
+          <w:p>
+            <w:pPr>
+              <w:pStyle w:val="Sinespaciado"/>
+              <w:pBdr>
+                <w:top w:val="none" w:sz="0" w:space="0" w:color="auto"/>
+                <w:left w:val="none" w:sz="0" w:space="0" w:color="auto"/>
+                <w:bottom w:val="none" w:sz="0" w:space="0" w:color="auto"/>
+                <w:right w:val="none" w:sz="0" w:space="0" w:color="auto"/>
+                <w:between w:val="none" w:sz="0" w:space="0" w:color="auto"/>
+              </w:pBdr>
+              <w:jc w:val="center"/>
+              <w:rPr>
+                <w:rFonts w:ascii="Arial" w:hAnsi="Arial" w:cs="Arial"/>
+                <w:sz w:val="24"/>
+                <w:szCs w:val="24"/>
+              </w:rPr>
+            </w:pPr>
+            <w:r>
+              <w:rPr>
+                <w:rFonts w:ascii="Arial" w:hAnsi="Arial" w:cs="Arial"/>
+                <w:sz w:val="24"/>
+                <w:szCs w:val="24"/>
+              </w:rPr>
+              <w:t>2</w:t>
+            </w:r>
+            <w:r>
+              <w:rPr>
+                <w:rFonts w:ascii="Arial" w:hAnsi="Arial" w:cs="Arial"/>
+                <w:sz w:val="24"/>
+                <w:szCs w:val="24"/>
+              </w:rPr>
+              <w:t>6</w:t>
+            </w:r>
+            <w:r>
+              <w:rPr>
+                <w:rFonts w:ascii="Arial" w:hAnsi="Arial" w:cs="Arial"/>
+                <w:sz w:val="24"/>
+                <w:szCs w:val="24"/>
+              </w:rPr>
+              <w:t>/Jul/2018</w:t>
+            </w:r>
+          </w:p>
+        </w:tc>
+      </w:tr>
+      <w:tr>
+        <w:tc>
+          <w:tcPr>
+            <w:tcW w:w="2069" w:type="dxa"/>
+          </w:tcPr>
+          <w:p>
+            <w:pPr>
+              <w:pStyle w:val="Sinespaciado"/>
+              <w:pBdr>
+                <w:top w:val="none" w:sz="0" w:space="0" w:color="auto"/>
+                <w:left w:val="none" w:sz="0" w:space="0" w:color="auto"/>
+                <w:bottom w:val="none" w:sz="0" w:space="0" w:color="auto"/>
+                <w:right w:val="none" w:sz="0" w:space="0" w:color="auto"/>
+                <w:between w:val="none" w:sz="0" w:space="0" w:color="auto"/>
+              </w:pBdr>
+              <w:jc w:val="center"/>
+              <w:rPr>
+                <w:rFonts w:ascii="Arial" w:hAnsi="Arial" w:cs="Arial"/>
+                <w:sz w:val="24"/>
+                <w:szCs w:val="24"/>
+              </w:rPr>
+            </w:pPr>
+            <w:r>
+              <w:rPr>
+                <w:rFonts w:ascii="Arial" w:hAnsi="Arial" w:cs="Arial"/>
+                <w:sz w:val="24"/>
+                <w:szCs w:val="24"/>
+              </w:rPr>
+              <w:t>Issac Jiménez</w:t>
+            </w:r>
+          </w:p>
+        </w:tc>
+        <w:tc>
+          <w:tcPr>
+            <w:tcW w:w="1288" w:type="dxa"/>
+          </w:tcPr>
+          <w:p>
+            <w:pPr>
+              <w:pStyle w:val="Sinespaciado"/>
+              <w:pBdr>
+                <w:top w:val="none" w:sz="0" w:space="0" w:color="auto"/>
+                <w:left w:val="none" w:sz="0" w:space="0" w:color="auto"/>
+                <w:bottom w:val="none" w:sz="0" w:space="0" w:color="auto"/>
+                <w:right w:val="none" w:sz="0" w:space="0" w:color="auto"/>
+                <w:between w:val="none" w:sz="0" w:space="0" w:color="auto"/>
+              </w:pBdr>
+              <w:jc w:val="center"/>
+              <w:rPr>
+                <w:rFonts w:ascii="Arial" w:hAnsi="Arial" w:cs="Arial"/>
+                <w:sz w:val="24"/>
+                <w:szCs w:val="24"/>
+              </w:rPr>
+            </w:pPr>
+            <w:r>
+              <w:rPr>
+                <w:rFonts w:ascii="Arial" w:hAnsi="Arial" w:cs="Arial"/>
+                <w:sz w:val="24"/>
+                <w:szCs w:val="24"/>
+              </w:rPr>
+              <w:t>1.1</w:t>
+            </w:r>
+          </w:p>
+        </w:tc>
+        <w:tc>
+          <w:tcPr>
+            <w:tcW w:w="2854" w:type="dxa"/>
+          </w:tcPr>
+          <w:p>
+            <w:pPr>
+              <w:jc w:val="center"/>
+              <w:rPr>
+                <w:rFonts w:ascii="Arial" w:hAnsi="Arial" w:cs="Arial"/>
+                <w:sz w:val="24"/>
+                <w:szCs w:val="24"/>
+              </w:rPr>
+            </w:pPr>
+            <w:r>
+              <w:rPr>
+                <w:rFonts w:ascii="Arial" w:hAnsi="Arial" w:cs="Arial"/>
+                <w:sz w:val="24"/>
+                <w:szCs w:val="24"/>
+              </w:rPr>
+              <w:t>Actualización del rol del software PM</w:t>
+            </w:r>
+          </w:p>
+          <w:p>
+            <w:pPr>
+              <w:pStyle w:val="Sinespaciado"/>
+              <w:pBdr>
+                <w:top w:val="none" w:sz="0" w:space="0" w:color="auto"/>
+                <w:left w:val="none" w:sz="0" w:space="0" w:color="auto"/>
+                <w:bottom w:val="none" w:sz="0" w:space="0" w:color="auto"/>
+                <w:right w:val="none" w:sz="0" w:space="0" w:color="auto"/>
+                <w:between w:val="none" w:sz="0" w:space="0" w:color="auto"/>
+              </w:pBdr>
+              <w:jc w:val="center"/>
+              <w:rPr>
+                <w:rFonts w:ascii="Arial" w:hAnsi="Arial" w:cs="Arial"/>
+                <w:sz w:val="24"/>
+                <w:szCs w:val="24"/>
+              </w:rPr>
+            </w:pPr>
+          </w:p>
+        </w:tc>
+        <w:tc>
+          <w:tcPr>
+            <w:tcW w:w="2123" w:type="dxa"/>
+          </w:tcPr>
+          <w:p>
+            <w:pPr>
+              <w:pStyle w:val="Sinespaciado"/>
+              <w:pBdr>
+                <w:top w:val="none" w:sz="0" w:space="0" w:color="auto"/>
+                <w:left w:val="none" w:sz="0" w:space="0" w:color="auto"/>
+                <w:bottom w:val="none" w:sz="0" w:space="0" w:color="auto"/>
+                <w:right w:val="none" w:sz="0" w:space="0" w:color="auto"/>
+                <w:between w:val="none" w:sz="0" w:space="0" w:color="auto"/>
+              </w:pBdr>
+              <w:jc w:val="center"/>
+              <w:rPr>
+                <w:rFonts w:ascii="Arial" w:hAnsi="Arial" w:cs="Arial"/>
+                <w:sz w:val="24"/>
+                <w:szCs w:val="24"/>
+              </w:rPr>
+            </w:pPr>
+            <w:r>
+              <w:rPr>
+                <w:rFonts w:ascii="Arial" w:hAnsi="Arial" w:cs="Arial"/>
+                <w:sz w:val="24"/>
+                <w:szCs w:val="24"/>
+              </w:rPr>
+              <w:t>27</w:t>
+            </w:r>
+            <w:r>
+              <w:rPr>
+                <w:rFonts w:ascii="Arial" w:hAnsi="Arial" w:cs="Arial"/>
+                <w:sz w:val="24"/>
+                <w:szCs w:val="24"/>
+              </w:rPr>
+              <w:t>/Jul/2018</w:t>
+            </w:r>
+          </w:p>
+        </w:tc>
+      </w:tr>
+    </w:tbl>
+    <w:p>
+      <w:pPr>
+        <w:jc w:val="center"/>
+        <w:rPr>
+          <w:rFonts w:ascii="Arial" w:eastAsia="Arial" w:hAnsi="Arial" w:cs="Arial"/>
+          <w:sz w:val="32"/>
+          <w:szCs w:val="32"/>
+        </w:rPr>
+      </w:pPr>
+    </w:p>
+    <w:p>
+      <w:pPr>
+        <w:rPr>
+          <w:rFonts w:ascii="Arial" w:eastAsia="Arial" w:hAnsi="Arial" w:cs="Arial"/>
+          <w:sz w:val="32"/>
+          <w:szCs w:val="32"/>
+        </w:rPr>
+      </w:pPr>
+      <w:r>
+        <w:rPr>
+          <w:rFonts w:ascii="Arial" w:eastAsia="Arial" w:hAnsi="Arial" w:cs="Arial"/>
+          <w:sz w:val="32"/>
+          <w:szCs w:val="32"/>
+        </w:rPr>
+        <w:br w:type="page"/>
+      </w:r>
+      <w:bookmarkStart w:id="0" w:name="_GoBack"/>
+      <w:bookmarkEnd w:id="0"/>
+    </w:p>
+    <w:p>
+      <w:pPr>
+        <w:jc w:val="center"/>
+        <w:rPr>
           <w:sz w:val="36"/>
           <w:szCs w:val="36"/>
           <w:lang w:val="es-US"/>
@@ -308,6 +851,7 @@
           <w:highlight w:val="white"/>
           <w:lang w:val="es-US"/>
         </w:rPr>
+        <w:lastRenderedPageBreak/>
         <w:t>M A T R I Z   R A C I</w:t>
       </w:r>
     </w:p>
@@ -1250,8 +1794,8 @@
       </w:r>
     </w:p>
     <w:p>
-      <w:bookmarkStart w:id="0" w:name="_gjdgxs" w:colFirst="0" w:colLast="0"/>
-      <w:bookmarkEnd w:id="0"/>
+      <w:bookmarkStart w:id="1" w:name="_gjdgxs" w:colFirst="0" w:colLast="0"/>
+      <w:bookmarkEnd w:id="1"/>
       <w:r>
         <w:t>I – Inform</w:t>
       </w:r>
@@ -1262,471 +1806,6 @@
     <w:p/>
     <w:p/>
     <w:p/>
-    <w:p/>
-    <w:p>
-      <w:pPr>
-        <w:jc w:val="center"/>
-        <w:rPr>
-          <w:sz w:val="36"/>
-          <w:szCs w:val="36"/>
-        </w:rPr>
-      </w:pPr>
-      <w:r>
-        <w:rPr>
-          <w:rFonts w:ascii="Arial" w:eastAsia="Arial" w:hAnsi="Arial" w:cs="Arial"/>
-          <w:sz w:val="36"/>
-          <w:szCs w:val="36"/>
-        </w:rPr>
-        <w:t>Historial</w:t>
-      </w:r>
-    </w:p>
-    <w:p>
-      <w:pPr>
-        <w:rPr>
-          <w:rFonts w:ascii="Arial" w:eastAsia="Arial" w:hAnsi="Arial" w:cs="Arial"/>
-        </w:rPr>
-      </w:pPr>
-    </w:p>
-    <w:tbl>
-      <w:tblPr>
-        <w:tblStyle w:val="TableGrid"/>
-        <w:tblW w:w="0" w:type="auto"/>
-        <w:tblInd w:w="720" w:type="dxa"/>
-        <w:tblLook w:val="04A0" w:firstRow="1" w:lastRow="0" w:firstColumn="1" w:lastColumn="0" w:noHBand="0" w:noVBand="1"/>
-      </w:tblPr>
-      <w:tblGrid>
-        <w:gridCol w:w="2069"/>
-        <w:gridCol w:w="1288"/>
-        <w:gridCol w:w="2854"/>
-        <w:gridCol w:w="2123"/>
-      </w:tblGrid>
-      <w:tr>
-        <w:tc>
-          <w:tcPr>
-            <w:tcW w:w="2069" w:type="dxa"/>
-            <w:shd w:val="clear" w:color="auto" w:fill="C00000"/>
-          </w:tcPr>
-          <w:p>
-            <w:pPr>
-              <w:pStyle w:val="NoSpacing"/>
-              <w:pBdr>
-                <w:top w:val="none" w:sz="0" w:space="0" w:color="auto"/>
-                <w:left w:val="none" w:sz="0" w:space="0" w:color="auto"/>
-                <w:bottom w:val="none" w:sz="0" w:space="0" w:color="auto"/>
-                <w:right w:val="none" w:sz="0" w:space="0" w:color="auto"/>
-                <w:between w:val="none" w:sz="0" w:space="0" w:color="auto"/>
-              </w:pBdr>
-              <w:jc w:val="center"/>
-              <w:rPr>
-                <w:rFonts w:ascii="Arial" w:hAnsi="Arial" w:cs="Arial"/>
-                <w:color w:val="FFFFFF" w:themeColor="background1"/>
-                <w:sz w:val="24"/>
-                <w:szCs w:val="24"/>
-              </w:rPr>
-            </w:pPr>
-            <w:r>
-              <w:rPr>
-                <w:rFonts w:ascii="Arial" w:hAnsi="Arial" w:cs="Arial"/>
-                <w:color w:val="FFFFFF" w:themeColor="background1"/>
-                <w:sz w:val="24"/>
-                <w:szCs w:val="24"/>
-              </w:rPr>
-              <w:t>Autor</w:t>
-            </w:r>
-          </w:p>
-        </w:tc>
-        <w:tc>
-          <w:tcPr>
-            <w:tcW w:w="1288" w:type="dxa"/>
-            <w:shd w:val="clear" w:color="auto" w:fill="C00000"/>
-          </w:tcPr>
-          <w:p>
-            <w:pPr>
-              <w:pStyle w:val="NoSpacing"/>
-              <w:pBdr>
-                <w:top w:val="none" w:sz="0" w:space="0" w:color="auto"/>
-                <w:left w:val="none" w:sz="0" w:space="0" w:color="auto"/>
-                <w:bottom w:val="none" w:sz="0" w:space="0" w:color="auto"/>
-                <w:right w:val="none" w:sz="0" w:space="0" w:color="auto"/>
-                <w:between w:val="none" w:sz="0" w:space="0" w:color="auto"/>
-              </w:pBdr>
-              <w:jc w:val="center"/>
-              <w:rPr>
-                <w:rFonts w:ascii="Arial" w:hAnsi="Arial" w:cs="Arial"/>
-                <w:color w:val="FFFFFF" w:themeColor="background1"/>
-                <w:sz w:val="24"/>
-                <w:szCs w:val="24"/>
-              </w:rPr>
-            </w:pPr>
-            <w:r>
-              <w:rPr>
-                <w:rFonts w:ascii="Arial" w:hAnsi="Arial" w:cs="Arial"/>
-                <w:color w:val="FFFFFF" w:themeColor="background1"/>
-                <w:sz w:val="24"/>
-                <w:szCs w:val="24"/>
-              </w:rPr>
-              <w:t>Versión</w:t>
-            </w:r>
-          </w:p>
-        </w:tc>
-        <w:tc>
-          <w:tcPr>
-            <w:tcW w:w="2854" w:type="dxa"/>
-            <w:shd w:val="clear" w:color="auto" w:fill="C00000"/>
-          </w:tcPr>
-          <w:p>
-            <w:pPr>
-              <w:pStyle w:val="NoSpacing"/>
-              <w:pBdr>
-                <w:top w:val="none" w:sz="0" w:space="0" w:color="auto"/>
-                <w:left w:val="none" w:sz="0" w:space="0" w:color="auto"/>
-                <w:bottom w:val="none" w:sz="0" w:space="0" w:color="auto"/>
-                <w:right w:val="none" w:sz="0" w:space="0" w:color="auto"/>
-                <w:between w:val="none" w:sz="0" w:space="0" w:color="auto"/>
-              </w:pBdr>
-              <w:jc w:val="center"/>
-              <w:rPr>
-                <w:rFonts w:ascii="Arial" w:hAnsi="Arial" w:cs="Arial"/>
-                <w:color w:val="FFFFFF" w:themeColor="background1"/>
-                <w:sz w:val="24"/>
-                <w:szCs w:val="24"/>
-              </w:rPr>
-            </w:pPr>
-            <w:r>
-              <w:rPr>
-                <w:rFonts w:ascii="Arial" w:hAnsi="Arial" w:cs="Arial"/>
-                <w:color w:val="FFFFFF" w:themeColor="background1"/>
-                <w:sz w:val="24"/>
-                <w:szCs w:val="24"/>
-              </w:rPr>
-              <w:t>Acción</w:t>
-            </w:r>
-          </w:p>
-        </w:tc>
-        <w:tc>
-          <w:tcPr>
-            <w:tcW w:w="2123" w:type="dxa"/>
-            <w:shd w:val="clear" w:color="auto" w:fill="C00000"/>
-          </w:tcPr>
-          <w:p>
-            <w:pPr>
-              <w:pStyle w:val="NoSpacing"/>
-              <w:pBdr>
-                <w:top w:val="none" w:sz="0" w:space="0" w:color="auto"/>
-                <w:left w:val="none" w:sz="0" w:space="0" w:color="auto"/>
-                <w:bottom w:val="none" w:sz="0" w:space="0" w:color="auto"/>
-                <w:right w:val="none" w:sz="0" w:space="0" w:color="auto"/>
-                <w:between w:val="none" w:sz="0" w:space="0" w:color="auto"/>
-              </w:pBdr>
-              <w:jc w:val="center"/>
-              <w:rPr>
-                <w:rFonts w:ascii="Arial" w:hAnsi="Arial" w:cs="Arial"/>
-                <w:color w:val="FFFFFF" w:themeColor="background1"/>
-                <w:sz w:val="24"/>
-                <w:szCs w:val="24"/>
-              </w:rPr>
-            </w:pPr>
-            <w:r>
-              <w:rPr>
-                <w:rFonts w:ascii="Arial" w:hAnsi="Arial" w:cs="Arial"/>
-                <w:color w:val="FFFFFF" w:themeColor="background1"/>
-                <w:sz w:val="24"/>
-                <w:szCs w:val="24"/>
-              </w:rPr>
-              <w:t>Fecha</w:t>
-            </w:r>
-          </w:p>
-        </w:tc>
-      </w:tr>
-      <w:tr>
-        <w:tc>
-          <w:tcPr>
-            <w:tcW w:w="2069" w:type="dxa"/>
-          </w:tcPr>
-          <w:p>
-            <w:pPr>
-              <w:pStyle w:val="NoSpacing"/>
-              <w:pBdr>
-                <w:top w:val="none" w:sz="0" w:space="0" w:color="auto"/>
-                <w:left w:val="none" w:sz="0" w:space="0" w:color="auto"/>
-                <w:bottom w:val="none" w:sz="0" w:space="0" w:color="auto"/>
-                <w:right w:val="none" w:sz="0" w:space="0" w:color="auto"/>
-                <w:between w:val="none" w:sz="0" w:space="0" w:color="auto"/>
-              </w:pBdr>
-              <w:jc w:val="center"/>
-              <w:rPr>
-                <w:rFonts w:ascii="Arial" w:hAnsi="Arial" w:cs="Arial"/>
-                <w:sz w:val="24"/>
-                <w:szCs w:val="24"/>
-              </w:rPr>
-            </w:pPr>
-            <w:r>
-              <w:rPr>
-                <w:rFonts w:ascii="Arial" w:hAnsi="Arial" w:cs="Arial"/>
-                <w:sz w:val="24"/>
-                <w:szCs w:val="24"/>
-              </w:rPr>
-              <w:t>Issac Jiménez</w:t>
-            </w:r>
-          </w:p>
-        </w:tc>
-        <w:tc>
-          <w:tcPr>
-            <w:tcW w:w="1288" w:type="dxa"/>
-          </w:tcPr>
-          <w:p>
-            <w:pPr>
-              <w:pStyle w:val="NoSpacing"/>
-              <w:pBdr>
-                <w:top w:val="none" w:sz="0" w:space="0" w:color="auto"/>
-                <w:left w:val="none" w:sz="0" w:space="0" w:color="auto"/>
-                <w:bottom w:val="none" w:sz="0" w:space="0" w:color="auto"/>
-                <w:right w:val="none" w:sz="0" w:space="0" w:color="auto"/>
-                <w:between w:val="none" w:sz="0" w:space="0" w:color="auto"/>
-              </w:pBdr>
-              <w:jc w:val="center"/>
-              <w:rPr>
-                <w:rFonts w:ascii="Arial" w:hAnsi="Arial" w:cs="Arial"/>
-                <w:sz w:val="24"/>
-                <w:szCs w:val="24"/>
-              </w:rPr>
-            </w:pPr>
-            <w:r>
-              <w:rPr>
-                <w:rFonts w:ascii="Arial" w:hAnsi="Arial" w:cs="Arial"/>
-                <w:sz w:val="24"/>
-                <w:szCs w:val="24"/>
-              </w:rPr>
-              <w:t>1.0</w:t>
-            </w:r>
-          </w:p>
-        </w:tc>
-        <w:tc>
-          <w:tcPr>
-            <w:tcW w:w="2854" w:type="dxa"/>
-          </w:tcPr>
-          <w:p>
-            <w:pPr>
-              <w:pStyle w:val="NoSpacing"/>
-              <w:pBdr>
-                <w:top w:val="none" w:sz="0" w:space="0" w:color="auto"/>
-                <w:left w:val="none" w:sz="0" w:space="0" w:color="auto"/>
-                <w:bottom w:val="none" w:sz="0" w:space="0" w:color="auto"/>
-                <w:right w:val="none" w:sz="0" w:space="0" w:color="auto"/>
-                <w:between w:val="none" w:sz="0" w:space="0" w:color="auto"/>
-              </w:pBdr>
-              <w:jc w:val="center"/>
-              <w:rPr>
-                <w:rFonts w:ascii="Arial" w:hAnsi="Arial" w:cs="Arial"/>
-                <w:sz w:val="24"/>
-                <w:szCs w:val="24"/>
-              </w:rPr>
-            </w:pPr>
-            <w:r>
-              <w:rPr>
-                <w:rFonts w:ascii="Arial" w:hAnsi="Arial" w:cs="Arial"/>
-                <w:sz w:val="24"/>
-                <w:szCs w:val="24"/>
-              </w:rPr>
-              <w:t>Versión Inicial</w:t>
-            </w:r>
-          </w:p>
-        </w:tc>
-        <w:tc>
-          <w:tcPr>
-            <w:tcW w:w="2123" w:type="dxa"/>
-          </w:tcPr>
-          <w:p>
-            <w:pPr>
-              <w:pStyle w:val="NoSpacing"/>
-              <w:pBdr>
-                <w:top w:val="none" w:sz="0" w:space="0" w:color="auto"/>
-                <w:left w:val="none" w:sz="0" w:space="0" w:color="auto"/>
-                <w:bottom w:val="none" w:sz="0" w:space="0" w:color="auto"/>
-                <w:right w:val="none" w:sz="0" w:space="0" w:color="auto"/>
-                <w:between w:val="none" w:sz="0" w:space="0" w:color="auto"/>
-              </w:pBdr>
-              <w:jc w:val="center"/>
-              <w:rPr>
-                <w:rFonts w:ascii="Arial" w:hAnsi="Arial" w:cs="Arial"/>
-                <w:sz w:val="24"/>
-                <w:szCs w:val="24"/>
-              </w:rPr>
-            </w:pPr>
-            <w:r>
-              <w:rPr>
-                <w:rFonts w:ascii="Arial" w:hAnsi="Arial" w:cs="Arial"/>
-                <w:sz w:val="24"/>
-                <w:szCs w:val="24"/>
-              </w:rPr>
-              <w:t>2</w:t>
-            </w:r>
-            <w:r>
-              <w:rPr>
-                <w:rFonts w:ascii="Arial" w:hAnsi="Arial" w:cs="Arial"/>
-                <w:sz w:val="24"/>
-                <w:szCs w:val="24"/>
-              </w:rPr>
-              <w:t>6</w:t>
-            </w:r>
-            <w:r>
-              <w:rPr>
-                <w:rFonts w:ascii="Arial" w:hAnsi="Arial" w:cs="Arial"/>
-                <w:sz w:val="24"/>
-                <w:szCs w:val="24"/>
-              </w:rPr>
-              <w:t>/Jul/2018</w:t>
-            </w:r>
-          </w:p>
-        </w:tc>
-      </w:tr>
-      <w:tr>
-        <w:tc>
-          <w:tcPr>
-            <w:tcW w:w="2069" w:type="dxa"/>
-          </w:tcPr>
-          <w:p>
-            <w:pPr>
-              <w:pStyle w:val="NoSpacing"/>
-              <w:pBdr>
-                <w:top w:val="none" w:sz="0" w:space="0" w:color="auto"/>
-                <w:left w:val="none" w:sz="0" w:space="0" w:color="auto"/>
-                <w:bottom w:val="none" w:sz="0" w:space="0" w:color="auto"/>
-                <w:right w:val="none" w:sz="0" w:space="0" w:color="auto"/>
-                <w:between w:val="none" w:sz="0" w:space="0" w:color="auto"/>
-              </w:pBdr>
-              <w:jc w:val="center"/>
-              <w:rPr>
-                <w:rFonts w:ascii="Arial" w:hAnsi="Arial" w:cs="Arial"/>
-                <w:sz w:val="24"/>
-                <w:szCs w:val="24"/>
-              </w:rPr>
-            </w:pPr>
-            <w:r>
-              <w:rPr>
-                <w:rFonts w:ascii="Arial" w:hAnsi="Arial" w:cs="Arial"/>
-                <w:sz w:val="24"/>
-                <w:szCs w:val="24"/>
-              </w:rPr>
-              <w:t>Issac Jiménez</w:t>
-            </w:r>
-          </w:p>
-        </w:tc>
-        <w:tc>
-          <w:tcPr>
-            <w:tcW w:w="1288" w:type="dxa"/>
-          </w:tcPr>
-          <w:p>
-            <w:pPr>
-              <w:pStyle w:val="NoSpacing"/>
-              <w:pBdr>
-                <w:top w:val="none" w:sz="0" w:space="0" w:color="auto"/>
-                <w:left w:val="none" w:sz="0" w:space="0" w:color="auto"/>
-                <w:bottom w:val="none" w:sz="0" w:space="0" w:color="auto"/>
-                <w:right w:val="none" w:sz="0" w:space="0" w:color="auto"/>
-                <w:between w:val="none" w:sz="0" w:space="0" w:color="auto"/>
-              </w:pBdr>
-              <w:jc w:val="center"/>
-              <w:rPr>
-                <w:rFonts w:ascii="Arial" w:hAnsi="Arial" w:cs="Arial"/>
-                <w:sz w:val="24"/>
-                <w:szCs w:val="24"/>
-              </w:rPr>
-            </w:pPr>
-            <w:r>
-              <w:rPr>
-                <w:rFonts w:ascii="Arial" w:hAnsi="Arial" w:cs="Arial"/>
-                <w:sz w:val="24"/>
-                <w:szCs w:val="24"/>
-              </w:rPr>
-              <w:t>1.1</w:t>
-            </w:r>
-          </w:p>
-        </w:tc>
-        <w:tc>
-          <w:tcPr>
-            <w:tcW w:w="2854" w:type="dxa"/>
-          </w:tcPr>
-          <w:p>
-            <w:pPr>
-              <w:jc w:val="center"/>
-              <w:rPr>
-                <w:rFonts w:ascii="Arial" w:hAnsi="Arial" w:cs="Arial"/>
-                <w:sz w:val="24"/>
-                <w:szCs w:val="24"/>
-              </w:rPr>
-            </w:pPr>
-            <w:r>
-              <w:rPr>
-                <w:rFonts w:ascii="Arial" w:hAnsi="Arial" w:cs="Arial"/>
-                <w:sz w:val="24"/>
-                <w:szCs w:val="24"/>
-              </w:rPr>
-              <w:t>Actualización del rol del software PM</w:t>
-            </w:r>
-          </w:p>
-          <w:p>
-            <w:pPr>
-              <w:pStyle w:val="NoSpacing"/>
-              <w:pBdr>
-                <w:top w:val="none" w:sz="0" w:space="0" w:color="auto"/>
-                <w:left w:val="none" w:sz="0" w:space="0" w:color="auto"/>
-                <w:bottom w:val="none" w:sz="0" w:space="0" w:color="auto"/>
-                <w:right w:val="none" w:sz="0" w:space="0" w:color="auto"/>
-                <w:between w:val="none" w:sz="0" w:space="0" w:color="auto"/>
-              </w:pBdr>
-              <w:jc w:val="center"/>
-              <w:rPr>
-                <w:rFonts w:ascii="Arial" w:hAnsi="Arial" w:cs="Arial"/>
-                <w:sz w:val="24"/>
-                <w:szCs w:val="24"/>
-              </w:rPr>
-            </w:pPr>
-          </w:p>
-        </w:tc>
-        <w:tc>
-          <w:tcPr>
-            <w:tcW w:w="2123" w:type="dxa"/>
-          </w:tcPr>
-          <w:p>
-            <w:pPr>
-              <w:pStyle w:val="NoSpacing"/>
-              <w:pBdr>
-                <w:top w:val="none" w:sz="0" w:space="0" w:color="auto"/>
-                <w:left w:val="none" w:sz="0" w:space="0" w:color="auto"/>
-                <w:bottom w:val="none" w:sz="0" w:space="0" w:color="auto"/>
-                <w:right w:val="none" w:sz="0" w:space="0" w:color="auto"/>
-                <w:between w:val="none" w:sz="0" w:space="0" w:color="auto"/>
-              </w:pBdr>
-              <w:jc w:val="center"/>
-              <w:rPr>
-                <w:rFonts w:ascii="Arial" w:hAnsi="Arial" w:cs="Arial"/>
-                <w:sz w:val="24"/>
-                <w:szCs w:val="24"/>
-              </w:rPr>
-            </w:pPr>
-            <w:r>
-              <w:rPr>
-                <w:rFonts w:ascii="Arial" w:hAnsi="Arial" w:cs="Arial"/>
-                <w:sz w:val="24"/>
-                <w:szCs w:val="24"/>
-              </w:rPr>
-              <w:t>27</w:t>
-            </w:r>
-            <w:bookmarkStart w:id="1" w:name="_GoBack"/>
-            <w:bookmarkEnd w:id="1"/>
-            <w:r>
-              <w:rPr>
-                <w:rFonts w:ascii="Arial" w:hAnsi="Arial" w:cs="Arial"/>
-                <w:sz w:val="24"/>
-                <w:szCs w:val="24"/>
-              </w:rPr>
-              <w:t>/Jul/2018</w:t>
-            </w:r>
-          </w:p>
-        </w:tc>
-      </w:tr>
-    </w:tbl>
     <w:p/>
     <w:sectPr>
       <w:pgSz w:w="12240" w:h="15840"/>
@@ -1739,7 +1818,7 @@
 </file>
 
 <file path=word/endnotes.xml><?xml version="1.0" encoding="utf-8"?>
-<w:endnotes xmlns:wpc="http://schemas.microsoft.com/office/word/2010/wordprocessingCanvas" xmlns:mc="http://schemas.openxmlformats.org/markup-compatibility/2006" xmlns:o="urn:schemas-microsoft-com:office:office" xmlns:r="http://schemas.openxmlformats.org/officeDocument/2006/relationships" xmlns:m="http://schemas.openxmlformats.org/officeDocument/2006/math" xmlns:v="urn:schemas-microsoft-com:vml" xmlns:wp14="http://schemas.microsoft.com/office/word/2010/wordprocessingDrawing" xmlns:wp="http://schemas.openxmlformats.org/drawingml/2006/wordprocessingDrawing" xmlns:w10="urn:schemas-microsoft-com:office:word" xmlns:w="http://schemas.openxmlformats.org/wordprocessingml/2006/main" xmlns:w14="http://schemas.microsoft.com/office/word/2010/wordml" xmlns:w15="http://schemas.microsoft.com/office/word/2012/wordml" xmlns:wpg="http://schemas.microsoft.com/office/word/2010/wordprocessingGroup" xmlns:wpi="http://schemas.microsoft.com/office/word/2010/wordprocessingInk" xmlns:wne="http://schemas.microsoft.com/office/word/2006/wordml" xmlns:wps="http://schemas.microsoft.com/office/word/2010/wordprocessingShape" mc:Ignorable="w14 w15 wp14">
+<w:endnotes xmlns:wpc="http://schemas.microsoft.com/office/word/2010/wordprocessingCanvas" xmlns:cx="http://schemas.microsoft.com/office/drawing/2014/chartex" xmlns:mc="http://schemas.openxmlformats.org/markup-compatibility/2006" xmlns:o="urn:schemas-microsoft-com:office:office" xmlns:r="http://schemas.openxmlformats.org/officeDocument/2006/relationships" xmlns:m="http://schemas.openxmlformats.org/officeDocument/2006/math" xmlns:v="urn:schemas-microsoft-com:vml" xmlns:wp14="http://schemas.microsoft.com/office/word/2010/wordprocessingDrawing" xmlns:wp="http://schemas.openxmlformats.org/drawingml/2006/wordprocessingDrawing" xmlns:w10="urn:schemas-microsoft-com:office:word" xmlns:w="http://schemas.openxmlformats.org/wordprocessingml/2006/main" xmlns:w14="http://schemas.microsoft.com/office/word/2010/wordml" xmlns:w15="http://schemas.microsoft.com/office/word/2012/wordml" xmlns:w16se="http://schemas.microsoft.com/office/word/2015/wordml/symex" xmlns:wpg="http://schemas.microsoft.com/office/word/2010/wordprocessingGroup" xmlns:wpi="http://schemas.microsoft.com/office/word/2010/wordprocessingInk" xmlns:wne="http://schemas.microsoft.com/office/word/2006/wordml" xmlns:wps="http://schemas.microsoft.com/office/word/2010/wordprocessingShape" mc:Ignorable="w14 w15 w16se wp14">
   <w:endnote w:type="separator" w:id="-1">
     <w:p>
       <w:pPr>
@@ -1764,7 +1843,7 @@
 </file>
 
 <file path=word/footnotes.xml><?xml version="1.0" encoding="utf-8"?>
-<w:footnotes xmlns:wpc="http://schemas.microsoft.com/office/word/2010/wordprocessingCanvas" xmlns:mc="http://schemas.openxmlformats.org/markup-compatibility/2006" xmlns:o="urn:schemas-microsoft-com:office:office" xmlns:r="http://schemas.openxmlformats.org/officeDocument/2006/relationships" xmlns:m="http://schemas.openxmlformats.org/officeDocument/2006/math" xmlns:v="urn:schemas-microsoft-com:vml" xmlns:wp14="http://schemas.microsoft.com/office/word/2010/wordprocessingDrawing" xmlns:wp="http://schemas.openxmlformats.org/drawingml/2006/wordprocessingDrawing" xmlns:w10="urn:schemas-microsoft-com:office:word" xmlns:w="http://schemas.openxmlformats.org/wordprocessingml/2006/main" xmlns:w14="http://schemas.microsoft.com/office/word/2010/wordml" xmlns:w15="http://schemas.microsoft.com/office/word/2012/wordml" xmlns:wpg="http://schemas.microsoft.com/office/word/2010/wordprocessingGroup" xmlns:wpi="http://schemas.microsoft.com/office/word/2010/wordprocessingInk" xmlns:wne="http://schemas.microsoft.com/office/word/2006/wordml" xmlns:wps="http://schemas.microsoft.com/office/word/2010/wordprocessingShape" mc:Ignorable="w14 w15 wp14">
+<w:footnotes xmlns:wpc="http://schemas.microsoft.com/office/word/2010/wordprocessingCanvas" xmlns:cx="http://schemas.microsoft.com/office/drawing/2014/chartex" xmlns:mc="http://schemas.openxmlformats.org/markup-compatibility/2006" xmlns:o="urn:schemas-microsoft-com:office:office" xmlns:r="http://schemas.openxmlformats.org/officeDocument/2006/relationships" xmlns:m="http://schemas.openxmlformats.org/officeDocument/2006/math" xmlns:v="urn:schemas-microsoft-com:vml" xmlns:wp14="http://schemas.microsoft.com/office/word/2010/wordprocessingDrawing" xmlns:wp="http://schemas.openxmlformats.org/drawingml/2006/wordprocessingDrawing" xmlns:w10="urn:schemas-microsoft-com:office:word" xmlns:w="http://schemas.openxmlformats.org/wordprocessingml/2006/main" xmlns:w14="http://schemas.microsoft.com/office/word/2010/wordml" xmlns:w15="http://schemas.microsoft.com/office/word/2012/wordml" xmlns:w16se="http://schemas.microsoft.com/office/word/2015/wordml/symex" xmlns:wpg="http://schemas.microsoft.com/office/word/2010/wordprocessingGroup" xmlns:wpi="http://schemas.microsoft.com/office/word/2010/wordprocessingInk" xmlns:wne="http://schemas.microsoft.com/office/word/2006/wordml" xmlns:wps="http://schemas.microsoft.com/office/word/2010/wordprocessingShape" mc:Ignorable="w14 w15 w16se wp14">
   <w:footnote w:type="separator" w:id="-1">
     <w:p>
       <w:pPr>
@@ -1789,7 +1868,7 @@
 </file>
 
 <file path=word/styles.xml><?xml version="1.0" encoding="utf-8"?>
-<w:styles xmlns:mc="http://schemas.openxmlformats.org/markup-compatibility/2006" xmlns:r="http://schemas.openxmlformats.org/officeDocument/2006/relationships" xmlns:w="http://schemas.openxmlformats.org/wordprocessingml/2006/main" xmlns:w14="http://schemas.microsoft.com/office/word/2010/wordml" xmlns:w15="http://schemas.microsoft.com/office/word/2012/wordml" mc:Ignorable="w14 w15">
+<w:styles xmlns:mc="http://schemas.openxmlformats.org/markup-compatibility/2006" xmlns:r="http://schemas.openxmlformats.org/officeDocument/2006/relationships" xmlns:w="http://schemas.openxmlformats.org/wordprocessingml/2006/main" xmlns:w14="http://schemas.microsoft.com/office/word/2010/wordml" xmlns:w15="http://schemas.microsoft.com/office/word/2012/wordml" xmlns:w16se="http://schemas.microsoft.com/office/word/2015/wordml/symex" mc:Ignorable="w14 w15 w16se">
   <w:docDefaults>
     <w:rPrDefault>
       <w:rPr>
@@ -2182,7 +2261,7 @@
     <w:name w:val="Normal"/>
     <w:qFormat/>
   </w:style>
-  <w:style w:type="paragraph" w:styleId="Heading1">
+  <w:style w:type="paragraph" w:styleId="Ttulo1">
     <w:name w:val="heading 1"/>
     <w:basedOn w:val="Normal"/>
     <w:next w:val="Normal"/>
@@ -2200,7 +2279,7 @@
       <w:szCs w:val="48"/>
     </w:rPr>
   </w:style>
-  <w:style w:type="paragraph" w:styleId="Heading2">
+  <w:style w:type="paragraph" w:styleId="Ttulo2">
     <w:name w:val="heading 2"/>
     <w:basedOn w:val="Normal"/>
     <w:next w:val="Normal"/>
@@ -2220,7 +2299,7 @@
       <w:szCs w:val="36"/>
     </w:rPr>
   </w:style>
-  <w:style w:type="paragraph" w:styleId="Heading3">
+  <w:style w:type="paragraph" w:styleId="Ttulo3">
     <w:name w:val="heading 3"/>
     <w:basedOn w:val="Normal"/>
     <w:next w:val="Normal"/>
@@ -2240,7 +2319,7 @@
       <w:szCs w:val="28"/>
     </w:rPr>
   </w:style>
-  <w:style w:type="paragraph" w:styleId="Heading4">
+  <w:style w:type="paragraph" w:styleId="Ttulo4">
     <w:name w:val="heading 4"/>
     <w:basedOn w:val="Normal"/>
     <w:next w:val="Normal"/>
@@ -2260,7 +2339,7 @@
       <w:szCs w:val="24"/>
     </w:rPr>
   </w:style>
-  <w:style w:type="paragraph" w:styleId="Heading5">
+  <w:style w:type="paragraph" w:styleId="Ttulo5">
     <w:name w:val="heading 5"/>
     <w:basedOn w:val="Normal"/>
     <w:next w:val="Normal"/>
@@ -2278,7 +2357,7 @@
       <w:b/>
     </w:rPr>
   </w:style>
-  <w:style w:type="paragraph" w:styleId="Heading6">
+  <w:style w:type="paragraph" w:styleId="Ttulo6">
     <w:name w:val="heading 6"/>
     <w:basedOn w:val="Normal"/>
     <w:next w:val="Normal"/>
@@ -2298,13 +2377,13 @@
       <w:szCs w:val="20"/>
     </w:rPr>
   </w:style>
-  <w:style w:type="character" w:default="1" w:styleId="DefaultParagraphFont">
+  <w:style w:type="character" w:default="1" w:styleId="Fuentedeprrafopredeter">
     <w:name w:val="Default Paragraph Font"/>
     <w:uiPriority w:val="1"/>
     <w:semiHidden/>
     <w:unhideWhenUsed/>
   </w:style>
-  <w:style w:type="table" w:default="1" w:styleId="TableNormal">
+  <w:style w:type="table" w:default="1" w:styleId="Tablanormal">
     <w:name w:val="Normal Table"/>
     <w:uiPriority w:val="99"/>
     <w:semiHidden/>
@@ -2319,7 +2398,7 @@
       </w:tblCellMar>
     </w:tblPr>
   </w:style>
-  <w:style w:type="numbering" w:default="1" w:styleId="NoList">
+  <w:style w:type="numbering" w:default="1" w:styleId="Sinlista">
     <w:name w:val="No List"/>
     <w:uiPriority w:val="99"/>
     <w:semiHidden/>
@@ -2336,7 +2415,7 @@
       </w:tblCellMar>
     </w:tblPr>
   </w:style>
-  <w:style w:type="paragraph" w:styleId="Title">
+  <w:style w:type="paragraph" w:styleId="Ttulo">
     <w:name w:val="Title"/>
     <w:basedOn w:val="Normal"/>
     <w:next w:val="Normal"/>
@@ -2353,7 +2432,7 @@
       <w:szCs w:val="72"/>
     </w:rPr>
   </w:style>
-  <w:style w:type="paragraph" w:styleId="Subtitle">
+  <w:style w:type="paragraph" w:styleId="Subttulo">
     <w:name w:val="Subtitle"/>
     <w:basedOn w:val="Normal"/>
     <w:next w:val="Normal"/>
@@ -2386,10 +2465,10 @@
       </w:tblCellMar>
     </w:tblPr>
   </w:style>
-  <w:style w:type="paragraph" w:styleId="Header">
+  <w:style w:type="paragraph" w:styleId="Encabezado">
     <w:name w:val="header"/>
     <w:basedOn w:val="Normal"/>
-    <w:link w:val="HeaderChar"/>
+    <w:link w:val="EncabezadoCar"/>
     <w:uiPriority w:val="99"/>
     <w:unhideWhenUsed/>
     <w:rsid w:val="002532D8"/>
@@ -2401,17 +2480,17 @@
       <w:spacing w:after="0" w:line="240" w:lineRule="auto"/>
     </w:pPr>
   </w:style>
-  <w:style w:type="character" w:customStyle="1" w:styleId="HeaderChar">
-    <w:name w:val="Header Char"/>
-    <w:basedOn w:val="DefaultParagraphFont"/>
-    <w:link w:val="Header"/>
+  <w:style w:type="character" w:customStyle="1" w:styleId="EncabezadoCar">
+    <w:name w:val="Encabezado Car"/>
+    <w:basedOn w:val="Fuentedeprrafopredeter"/>
+    <w:link w:val="Encabezado"/>
     <w:uiPriority w:val="99"/>
     <w:rsid w:val="002532D8"/>
   </w:style>
-  <w:style w:type="paragraph" w:styleId="Footer">
+  <w:style w:type="paragraph" w:styleId="Piedepgina">
     <w:name w:val="footer"/>
     <w:basedOn w:val="Normal"/>
-    <w:link w:val="FooterChar"/>
+    <w:link w:val="PiedepginaCar"/>
     <w:uiPriority w:val="99"/>
     <w:unhideWhenUsed/>
     <w:rsid w:val="002532D8"/>
@@ -2423,14 +2502,14 @@
       <w:spacing w:after="0" w:line="240" w:lineRule="auto"/>
     </w:pPr>
   </w:style>
-  <w:style w:type="character" w:customStyle="1" w:styleId="FooterChar">
-    <w:name w:val="Footer Char"/>
-    <w:basedOn w:val="DefaultParagraphFont"/>
-    <w:link w:val="Footer"/>
+  <w:style w:type="character" w:customStyle="1" w:styleId="PiedepginaCar">
+    <w:name w:val="Pie de página Car"/>
+    <w:basedOn w:val="Fuentedeprrafopredeter"/>
+    <w:link w:val="Piedepgina"/>
     <w:uiPriority w:val="99"/>
     <w:rsid w:val="002532D8"/>
   </w:style>
-  <w:style w:type="paragraph" w:styleId="NoSpacing">
+  <w:style w:type="paragraph" w:styleId="Sinespaciado">
     <w:name w:val="No Spacing"/>
     <w:uiPriority w:val="1"/>
     <w:qFormat/>
@@ -2450,9 +2529,9 @@
       <w:lang w:eastAsia="es-MX"/>
     </w:rPr>
   </w:style>
-  <w:style w:type="table" w:styleId="TableGrid">
+  <w:style w:type="table" w:styleId="Tablaconcuadrcula">
     <w:name w:val="Table Grid"/>
-    <w:basedOn w:val="TableNormal"/>
+    <w:basedOn w:val="Tablanormal"/>
     <w:uiPriority w:val="39"/>
     <w:rsid w:val="00FD1AF7"/>
     <w:pPr>

</xml_diff>

<commit_message>
Actualizacion de la presentacion
Actualizacion de las abreviaciones de los nombres
</commit_message>
<xml_diff>
--- a/Matriz_RACI_Proyecto_Final.docx
+++ b/Matriz_RACI_Proyecto_Final.docx
@@ -830,8 +830,6 @@
         </w:rPr>
         <w:br w:type="page"/>
       </w:r>
-      <w:bookmarkStart w:id="0" w:name="_GoBack"/>
-      <w:bookmarkEnd w:id="0"/>
     </w:p>
     <w:p>
       <w:pPr>
@@ -924,7 +922,20 @@
           <w:szCs w:val="28"/>
           <w:highlight w:val="white"/>
         </w:rPr>
-        <w:t>Se tuvo la oportunidad de crear la Matriz RACI para el proyecto final, definiendo con esto las funciones y responsabilidades de cada integrante del equipo en conjunto con el cliente</w:t>
+        <w:t>Se tuvo la oportunidad de crear la Matriz RACI para el proyecto final, definiendo con esto las funciones y responsabil</w:t>
+      </w:r>
+      <w:bookmarkStart w:id="0" w:name="_GoBack"/>
+      <w:bookmarkEnd w:id="0"/>
+      <w:r>
+        <w:rPr>
+          <w:rFonts w:ascii="Arial" w:eastAsia="Arial" w:hAnsi="Arial" w:cs="Arial"/>
+          <w:b/>
+          <w:color w:val="000000"/>
+          <w:sz w:val="28"/>
+          <w:szCs w:val="28"/>
+          <w:highlight w:val="white"/>
+        </w:rPr>
+        <w:t>idades de cada integrante del equipo en conjunto con el cliente</w:t>
       </w:r>
     </w:p>
     <w:p>
@@ -1026,7 +1037,7 @@
                 <w:sz w:val="24"/>
                 <w:szCs w:val="24"/>
               </w:rPr>
-              <w:t>Ingeniero1</w:t>
+              <w:t>IJ</w:t>
             </w:r>
           </w:p>
         </w:tc>
@@ -1049,7 +1060,7 @@
                 <w:sz w:val="24"/>
                 <w:szCs w:val="24"/>
               </w:rPr>
-              <w:t>Ingeniero2</w:t>
+              <w:t>JM</w:t>
             </w:r>
           </w:p>
         </w:tc>
@@ -1072,7 +1083,7 @@
                 <w:sz w:val="24"/>
                 <w:szCs w:val="24"/>
               </w:rPr>
-              <w:t>Ingeniero3</w:t>
+              <w:t>JA</w:t>
             </w:r>
           </w:p>
         </w:tc>
@@ -1095,7 +1106,7 @@
                 <w:sz w:val="24"/>
                 <w:szCs w:val="24"/>
               </w:rPr>
-              <w:t>Software PM</w:t>
+              <w:t>GL</w:t>
             </w:r>
           </w:p>
         </w:tc>

</xml_diff>